<commit_message>
added productivity decline due to sst figures to docs
</commit_message>
<xml_diff>
--- a/docs/index_mk_3.docx
+++ b/docs/index_mk_3.docx
@@ -212,7 +212,7 @@
     </w:p>
     <w:bookmarkEnd w:id="26"/>
     <w:bookmarkEnd w:id="27"/>
-    <w:bookmarkStart w:id="36" w:name="chum-salmon"/>
+    <w:bookmarkStart w:id="51" w:name="chum-salmon"/>
     <w:p>
       <w:pPr>
         <w:pStyle w:val="Heading1"/>
@@ -335,23 +335,13 @@
       </w:r>
     </w:p>
     <w:bookmarkEnd w:id="35"/>
-    <w:bookmarkEnd w:id="36"/>
-    <w:bookmarkStart w:id="45" w:name="pink-salmon"/>
-    <w:p>
-      <w:pPr>
-        <w:pStyle w:val="Heading1"/>
-      </w:pPr>
-      <w:r>
-        <w:t xml:space="preserve">Pink Salmon</w:t>
-      </w:r>
-    </w:p>
-    <w:bookmarkStart w:id="40" w:name="beverton-holt-models-1"/>
+    <w:bookmarkStart w:id="42" w:name="productivity-decline"/>
     <w:p>
       <w:pPr>
         <w:pStyle w:val="Heading2"/>
       </w:pPr>
       <w:r>
-        <w:t xml:space="preserve">Beverton Holt Models</w:t>
+        <w:t xml:space="preserve">Productivity decline</w:t>
       </w:r>
     </w:p>
     <w:p>
@@ -361,20 +351,248 @@
       <w:r>
         <w:drawing>
           <wp:inline>
-            <wp:extent cx="5334000" cy="6400800"/>
+            <wp:extent cx="5334000" cy="3200400"/>
             <wp:effectExtent b="0" l="0" r="0" t="0"/>
-            <wp:docPr descr="" title="" id="38" name="Picture"/>
+            <wp:docPr descr="" title="" id="37" name="Picture"/>
             <a:graphic>
               <a:graphicData uri="http://schemas.openxmlformats.org/drawingml/2006/picture">
                 <pic:pic>
                   <pic:nvPicPr>
-                    <pic:cNvPr descr="index_mk_3_files/figure-docx/unnamed-chunk-8-1.png" id="39" name="Picture"/>
+                    <pic:cNvPr descr="index_mk_3_files/figure-docx/unnamed-chunk-7-1.png" id="38" name="Picture"/>
                     <pic:cNvPicPr>
                       <a:picLocks noChangeArrowheads="1" noChangeAspect="1"/>
                     </pic:cNvPicPr>
                   </pic:nvPicPr>
                   <pic:blipFill>
-                    <a:blip r:embed="rId37"/>
+                    <a:blip r:embed="rId36"/>
+                    <a:stretch>
+                      <a:fillRect/>
+                    </a:stretch>
+                  </pic:blipFill>
+                  <pic:spPr bwMode="auto">
+                    <a:xfrm>
+                      <a:off x="0" y="0"/>
+                      <a:ext cx="5334000" cy="3200400"/>
+                    </a:xfrm>
+                    <a:prstGeom prst="rect">
+                      <a:avLst/>
+                    </a:prstGeom>
+                    <a:noFill/>
+                    <a:ln w="9525">
+                      <a:noFill/>
+                      <a:headEnd/>
+                      <a:tailEnd/>
+                    </a:ln>
+                  </pic:spPr>
+                </pic:pic>
+              </a:graphicData>
+            </a:graphic>
+          </wp:inline>
+        </w:drawing>
+      </w:r>
+    </w:p>
+    <w:p>
+      <w:pPr>
+        <w:pStyle w:val="BodyText"/>
+      </w:pPr>
+      <w:r>
+        <w:drawing>
+          <wp:inline>
+            <wp:extent cx="5334000" cy="1600200"/>
+            <wp:effectExtent b="0" l="0" r="0" t="0"/>
+            <wp:docPr descr="" title="" id="40" name="Picture"/>
+            <a:graphic>
+              <a:graphicData uri="http://schemas.openxmlformats.org/drawingml/2006/picture">
+                <pic:pic>
+                  <pic:nvPicPr>
+                    <pic:cNvPr descr="index_mk_3_files/figure-docx/unnamed-chunk-8-1.png" id="41" name="Picture"/>
+                    <pic:cNvPicPr>
+                      <a:picLocks noChangeArrowheads="1" noChangeAspect="1"/>
+                    </pic:cNvPicPr>
+                  </pic:nvPicPr>
+                  <pic:blipFill>
+                    <a:blip r:embed="rId39"/>
+                    <a:stretch>
+                      <a:fillRect/>
+                    </a:stretch>
+                  </pic:blipFill>
+                  <pic:spPr bwMode="auto">
+                    <a:xfrm>
+                      <a:off x="0" y="0"/>
+                      <a:ext cx="5334000" cy="1600200"/>
+                    </a:xfrm>
+                    <a:prstGeom prst="rect">
+                      <a:avLst/>
+                    </a:prstGeom>
+                    <a:noFill/>
+                    <a:ln w="9525">
+                      <a:noFill/>
+                      <a:headEnd/>
+                      <a:tailEnd/>
+                    </a:ln>
+                  </pic:spPr>
+                </pic:pic>
+              </a:graphicData>
+            </a:graphic>
+          </wp:inline>
+        </w:drawing>
+      </w:r>
+    </w:p>
+    <w:bookmarkEnd w:id="42"/>
+    <w:bookmarkStart w:id="46" w:name="effect-of-sst"/>
+    <w:p>
+      <w:pPr>
+        <w:pStyle w:val="Heading2"/>
+      </w:pPr>
+      <w:r>
+        <w:t xml:space="preserve">Effect of SST</w:t>
+      </w:r>
+    </w:p>
+    <w:p>
+      <w:pPr>
+        <w:pStyle w:val="FirstParagraph"/>
+      </w:pPr>
+      <w:r>
+        <w:drawing>
+          <wp:inline>
+            <wp:extent cx="5334000" cy="2667000"/>
+            <wp:effectExtent b="0" l="0" r="0" t="0"/>
+            <wp:docPr descr="" title="" id="44" name="Picture"/>
+            <a:graphic>
+              <a:graphicData uri="http://schemas.openxmlformats.org/drawingml/2006/picture">
+                <pic:pic>
+                  <pic:nvPicPr>
+                    <pic:cNvPr descr="index_mk_3_files/figure-docx/unnamed-chunk-9-1.png" id="45" name="Picture"/>
+                    <pic:cNvPicPr>
+                      <a:picLocks noChangeArrowheads="1" noChangeAspect="1"/>
+                    </pic:cNvPicPr>
+                  </pic:nvPicPr>
+                  <pic:blipFill>
+                    <a:blip r:embed="rId43"/>
+                    <a:stretch>
+                      <a:fillRect/>
+                    </a:stretch>
+                  </pic:blipFill>
+                  <pic:spPr bwMode="auto">
+                    <a:xfrm>
+                      <a:off x="0" y="0"/>
+                      <a:ext cx="5334000" cy="2667000"/>
+                    </a:xfrm>
+                    <a:prstGeom prst="rect">
+                      <a:avLst/>
+                    </a:prstGeom>
+                    <a:noFill/>
+                    <a:ln w="9525">
+                      <a:noFill/>
+                      <a:headEnd/>
+                      <a:tailEnd/>
+                    </a:ln>
+                  </pic:spPr>
+                </pic:pic>
+              </a:graphicData>
+            </a:graphic>
+          </wp:inline>
+        </w:drawing>
+      </w:r>
+    </w:p>
+    <w:bookmarkEnd w:id="46"/>
+    <w:bookmarkStart w:id="50" w:name="effect-of-npgo"/>
+    <w:p>
+      <w:pPr>
+        <w:pStyle w:val="Heading2"/>
+      </w:pPr>
+      <w:r>
+        <w:t xml:space="preserve">Effect of NPGO</w:t>
+      </w:r>
+    </w:p>
+    <w:p>
+      <w:pPr>
+        <w:pStyle w:val="FirstParagraph"/>
+      </w:pPr>
+      <w:r>
+        <w:drawing>
+          <wp:inline>
+            <wp:extent cx="5334000" cy="1333500"/>
+            <wp:effectExtent b="0" l="0" r="0" t="0"/>
+            <wp:docPr descr="" title="" id="48" name="Picture"/>
+            <a:graphic>
+              <a:graphicData uri="http://schemas.openxmlformats.org/drawingml/2006/picture">
+                <pic:pic>
+                  <pic:nvPicPr>
+                    <pic:cNvPr descr="index_mk_3_files/figure-docx/unnamed-chunk-10-1.png" id="49" name="Picture"/>
+                    <pic:cNvPicPr>
+                      <a:picLocks noChangeArrowheads="1" noChangeAspect="1"/>
+                    </pic:cNvPicPr>
+                  </pic:nvPicPr>
+                  <pic:blipFill>
+                    <a:blip r:embed="rId47"/>
+                    <a:stretch>
+                      <a:fillRect/>
+                    </a:stretch>
+                  </pic:blipFill>
+                  <pic:spPr bwMode="auto">
+                    <a:xfrm>
+                      <a:off x="0" y="0"/>
+                      <a:ext cx="5334000" cy="1333500"/>
+                    </a:xfrm>
+                    <a:prstGeom prst="rect">
+                      <a:avLst/>
+                    </a:prstGeom>
+                    <a:noFill/>
+                    <a:ln w="9525">
+                      <a:noFill/>
+                      <a:headEnd/>
+                      <a:tailEnd/>
+                    </a:ln>
+                  </pic:spPr>
+                </pic:pic>
+              </a:graphicData>
+            </a:graphic>
+          </wp:inline>
+        </w:drawing>
+      </w:r>
+    </w:p>
+    <w:bookmarkEnd w:id="50"/>
+    <w:bookmarkEnd w:id="51"/>
+    <w:bookmarkStart w:id="75" w:name="pink-salmon"/>
+    <w:p>
+      <w:pPr>
+        <w:pStyle w:val="Heading1"/>
+      </w:pPr>
+      <w:r>
+        <w:t xml:space="preserve">Pink Salmon</w:t>
+      </w:r>
+    </w:p>
+    <w:bookmarkStart w:id="55" w:name="beverton-holt-models-1"/>
+    <w:p>
+      <w:pPr>
+        <w:pStyle w:val="Heading2"/>
+      </w:pPr>
+      <w:r>
+        <w:t xml:space="preserve">Beverton Holt Models</w:t>
+      </w:r>
+    </w:p>
+    <w:p>
+      <w:pPr>
+        <w:pStyle w:val="FirstParagraph"/>
+      </w:pPr>
+      <w:r>
+        <w:drawing>
+          <wp:inline>
+            <wp:extent cx="5334000" cy="6400800"/>
+            <wp:effectExtent b="0" l="0" r="0" t="0"/>
+            <wp:docPr descr="" title="" id="53" name="Picture"/>
+            <a:graphic>
+              <a:graphicData uri="http://schemas.openxmlformats.org/drawingml/2006/picture">
+                <pic:pic>
+                  <pic:nvPicPr>
+                    <pic:cNvPr descr="index_mk_3_files/figure-docx/unnamed-chunk-12-1.png" id="54" name="Picture"/>
+                    <pic:cNvPicPr>
+                      <a:picLocks noChangeArrowheads="1" noChangeAspect="1"/>
+                    </pic:cNvPicPr>
+                  </pic:nvPicPr>
+                  <pic:blipFill>
+                    <a:blip r:embed="rId52"/>
                     <a:stretch>
                       <a:fillRect/>
                     </a:stretch>
@@ -401,8 +619,8 @@
         </w:drawing>
       </w:r>
     </w:p>
-    <w:bookmarkEnd w:id="40"/>
-    <w:bookmarkStart w:id="44" w:name="ricker-models-1"/>
+    <w:bookmarkEnd w:id="55"/>
+    <w:bookmarkStart w:id="59" w:name="ricker-models-1"/>
     <w:p>
       <w:pPr>
         <w:pStyle w:val="Heading2"/>
@@ -420,18 +638,18 @@
           <wp:inline>
             <wp:extent cx="5334000" cy="3200400"/>
             <wp:effectExtent b="0" l="0" r="0" t="0"/>
-            <wp:docPr descr="" title="" id="42" name="Picture"/>
+            <wp:docPr descr="" title="" id="57" name="Picture"/>
             <a:graphic>
               <a:graphicData uri="http://schemas.openxmlformats.org/drawingml/2006/picture">
                 <pic:pic>
                   <pic:nvPicPr>
-                    <pic:cNvPr descr="index_mk_3_files/figure-docx/unnamed-chunk-9-1.png" id="43" name="Picture"/>
+                    <pic:cNvPr descr="index_mk_3_files/figure-docx/unnamed-chunk-13-1.png" id="58" name="Picture"/>
                     <pic:cNvPicPr>
                       <a:picLocks noChangeArrowheads="1" noChangeAspect="1"/>
                     </pic:cNvPicPr>
                   </pic:nvPicPr>
                   <pic:blipFill>
-                    <a:blip r:embed="rId41"/>
+                    <a:blip r:embed="rId56"/>
                     <a:stretch>
                       <a:fillRect/>
                     </a:stretch>
@@ -458,8 +676,226 @@
         </w:drawing>
       </w:r>
     </w:p>
-    <w:bookmarkEnd w:id="44"/>
-    <w:bookmarkEnd w:id="45"/>
+    <w:bookmarkEnd w:id="59"/>
+    <w:bookmarkStart w:id="66" w:name="productivity-decline-1"/>
+    <w:p>
+      <w:pPr>
+        <w:pStyle w:val="Heading2"/>
+      </w:pPr>
+      <w:r>
+        <w:t xml:space="preserve">Productivity Decline</w:t>
+      </w:r>
+    </w:p>
+    <w:p>
+      <w:pPr>
+        <w:pStyle w:val="FirstParagraph"/>
+      </w:pPr>
+      <w:r>
+        <w:drawing>
+          <wp:inline>
+            <wp:extent cx="5334000" cy="3200400"/>
+            <wp:effectExtent b="0" l="0" r="0" t="0"/>
+            <wp:docPr descr="" title="" id="61" name="Picture"/>
+            <a:graphic>
+              <a:graphicData uri="http://schemas.openxmlformats.org/drawingml/2006/picture">
+                <pic:pic>
+                  <pic:nvPicPr>
+                    <pic:cNvPr descr="index_mk_3_files/figure-docx/unnamed-chunk-14-1.png" id="62" name="Picture"/>
+                    <pic:cNvPicPr>
+                      <a:picLocks noChangeArrowheads="1" noChangeAspect="1"/>
+                    </pic:cNvPicPr>
+                  </pic:nvPicPr>
+                  <pic:blipFill>
+                    <a:blip r:embed="rId60"/>
+                    <a:stretch>
+                      <a:fillRect/>
+                    </a:stretch>
+                  </pic:blipFill>
+                  <pic:spPr bwMode="auto">
+                    <a:xfrm>
+                      <a:off x="0" y="0"/>
+                      <a:ext cx="5334000" cy="3200400"/>
+                    </a:xfrm>
+                    <a:prstGeom prst="rect">
+                      <a:avLst/>
+                    </a:prstGeom>
+                    <a:noFill/>
+                    <a:ln w="9525">
+                      <a:noFill/>
+                      <a:headEnd/>
+                      <a:tailEnd/>
+                    </a:ln>
+                  </pic:spPr>
+                </pic:pic>
+              </a:graphicData>
+            </a:graphic>
+          </wp:inline>
+        </w:drawing>
+      </w:r>
+    </w:p>
+    <w:p>
+      <w:pPr>
+        <w:pStyle w:val="BodyText"/>
+      </w:pPr>
+      <w:r>
+        <w:drawing>
+          <wp:inline>
+            <wp:extent cx="5334000" cy="1600200"/>
+            <wp:effectExtent b="0" l="0" r="0" t="0"/>
+            <wp:docPr descr="" title="" id="64" name="Picture"/>
+            <a:graphic>
+              <a:graphicData uri="http://schemas.openxmlformats.org/drawingml/2006/picture">
+                <pic:pic>
+                  <pic:nvPicPr>
+                    <pic:cNvPr descr="index_mk_3_files/figure-docx/unnamed-chunk-15-1.png" id="65" name="Picture"/>
+                    <pic:cNvPicPr>
+                      <a:picLocks noChangeArrowheads="1" noChangeAspect="1"/>
+                    </pic:cNvPicPr>
+                  </pic:nvPicPr>
+                  <pic:blipFill>
+                    <a:blip r:embed="rId63"/>
+                    <a:stretch>
+                      <a:fillRect/>
+                    </a:stretch>
+                  </pic:blipFill>
+                  <pic:spPr bwMode="auto">
+                    <a:xfrm>
+                      <a:off x="0" y="0"/>
+                      <a:ext cx="5334000" cy="1600200"/>
+                    </a:xfrm>
+                    <a:prstGeom prst="rect">
+                      <a:avLst/>
+                    </a:prstGeom>
+                    <a:noFill/>
+                    <a:ln w="9525">
+                      <a:noFill/>
+                      <a:headEnd/>
+                      <a:tailEnd/>
+                    </a:ln>
+                  </pic:spPr>
+                </pic:pic>
+              </a:graphicData>
+            </a:graphic>
+          </wp:inline>
+        </w:drawing>
+      </w:r>
+    </w:p>
+    <w:bookmarkEnd w:id="66"/>
+    <w:bookmarkStart w:id="70" w:name="effect-of-sst-1"/>
+    <w:p>
+      <w:pPr>
+        <w:pStyle w:val="Heading2"/>
+      </w:pPr>
+      <w:r>
+        <w:t xml:space="preserve">Effect of SST</w:t>
+      </w:r>
+    </w:p>
+    <w:p>
+      <w:pPr>
+        <w:pStyle w:val="FirstParagraph"/>
+      </w:pPr>
+      <w:r>
+        <w:drawing>
+          <wp:inline>
+            <wp:extent cx="5334000" cy="1333500"/>
+            <wp:effectExtent b="0" l="0" r="0" t="0"/>
+            <wp:docPr descr="" title="" id="68" name="Picture"/>
+            <a:graphic>
+              <a:graphicData uri="http://schemas.openxmlformats.org/drawingml/2006/picture">
+                <pic:pic>
+                  <pic:nvPicPr>
+                    <pic:cNvPr descr="index_mk_3_files/figure-docx/unnamed-chunk-16-1.png" id="69" name="Picture"/>
+                    <pic:cNvPicPr>
+                      <a:picLocks noChangeArrowheads="1" noChangeAspect="1"/>
+                    </pic:cNvPicPr>
+                  </pic:nvPicPr>
+                  <pic:blipFill>
+                    <a:blip r:embed="rId67"/>
+                    <a:stretch>
+                      <a:fillRect/>
+                    </a:stretch>
+                  </pic:blipFill>
+                  <pic:spPr bwMode="auto">
+                    <a:xfrm>
+                      <a:off x="0" y="0"/>
+                      <a:ext cx="5334000" cy="1333500"/>
+                    </a:xfrm>
+                    <a:prstGeom prst="rect">
+                      <a:avLst/>
+                    </a:prstGeom>
+                    <a:noFill/>
+                    <a:ln w="9525">
+                      <a:noFill/>
+                      <a:headEnd/>
+                      <a:tailEnd/>
+                    </a:ln>
+                  </pic:spPr>
+                </pic:pic>
+              </a:graphicData>
+            </a:graphic>
+          </wp:inline>
+        </w:drawing>
+      </w:r>
+    </w:p>
+    <w:bookmarkEnd w:id="70"/>
+    <w:bookmarkStart w:id="74" w:name="effect-of-npgo-1"/>
+    <w:p>
+      <w:pPr>
+        <w:pStyle w:val="Heading2"/>
+      </w:pPr>
+      <w:r>
+        <w:t xml:space="preserve">Effect of NPGO</w:t>
+      </w:r>
+    </w:p>
+    <w:p>
+      <w:pPr>
+        <w:pStyle w:val="FirstParagraph"/>
+      </w:pPr>
+      <w:r>
+        <w:drawing>
+          <wp:inline>
+            <wp:extent cx="5334000" cy="1333500"/>
+            <wp:effectExtent b="0" l="0" r="0" t="0"/>
+            <wp:docPr descr="" title="" id="72" name="Picture"/>
+            <a:graphic>
+              <a:graphicData uri="http://schemas.openxmlformats.org/drawingml/2006/picture">
+                <pic:pic>
+                  <pic:nvPicPr>
+                    <pic:cNvPr descr="index_mk_3_files/figure-docx/unnamed-chunk-17-1.png" id="73" name="Picture"/>
+                    <pic:cNvPicPr>
+                      <a:picLocks noChangeArrowheads="1" noChangeAspect="1"/>
+                    </pic:cNvPicPr>
+                  </pic:nvPicPr>
+                  <pic:blipFill>
+                    <a:blip r:embed="rId71"/>
+                    <a:stretch>
+                      <a:fillRect/>
+                    </a:stretch>
+                  </pic:blipFill>
+                  <pic:spPr bwMode="auto">
+                    <a:xfrm>
+                      <a:off x="0" y="0"/>
+                      <a:ext cx="5334000" cy="1333500"/>
+                    </a:xfrm>
+                    <a:prstGeom prst="rect">
+                      <a:avLst/>
+                    </a:prstGeom>
+                    <a:noFill/>
+                    <a:ln w="9525">
+                      <a:noFill/>
+                      <a:headEnd/>
+                      <a:tailEnd/>
+                    </a:ln>
+                  </pic:spPr>
+                </pic:pic>
+              </a:graphicData>
+            </a:graphic>
+          </wp:inline>
+        </w:drawing>
+      </w:r>
+    </w:p>
+    <w:bookmarkEnd w:id="74"/>
+    <w:bookmarkEnd w:id="75"/>
     <w:sectPr/>
   </w:body>
 </w:document>

</xml_diff>